<commit_message>
typo fix in tuple.doc
</commit_message>
<xml_diff>
--- a/project_1/tuple.docx
+++ b/project_1/tuple.docx
@@ -147,8 +147,6 @@
         </w:rPr>
         <w:t>q16}</w:t>
       </w:r>
-      <w:bookmarkStart w:id="0" w:name="_GoBack"/>
-      <w:bookmarkEnd w:id="0"/>
     </w:p>
     <w:p>
       <w:pPr>
@@ -872,6 +870,8 @@
             </w:r>
           </w:p>
         </w:tc>
+        <w:bookmarkStart w:id="0" w:name="_GoBack"/>
+        <w:bookmarkEnd w:id="0"/>
       </w:tr>
       <w:tr>
         <w:tc>
@@ -927,7 +927,13 @@
               <w:rPr>
                 <w:rFonts w:eastAsiaTheme="minorEastAsia"/>
               </w:rPr>
-              <w:t>q7</w:t>
+              <w:t>q</w:t>
+            </w:r>
+            <w:r>
+              <w:rPr>
+                <w:rFonts w:eastAsiaTheme="minorEastAsia"/>
+              </w:rPr>
+              <w:t>16</w:t>
             </w:r>
           </w:p>
         </w:tc>

</xml_diff>